<commit_message>
Raport de securite systeme 2 commit
</commit_message>
<xml_diff>
--- a/rapport.docx
+++ b/rapport.docx
@@ -4084,6 +4084,7 @@
           <w:r>
             <w:rPr>
               <w:noProof/>
+              <w:lang w:eastAsia="fr-FR"/>
             </w:rPr>
             <mc:AlternateContent>
               <mc:Choice Requires="wps">
@@ -4186,7 +4187,6 @@
               <mc:Fallback>
                 <w:pict>
                   <v:shape w14:anchorId="0666EAF6" id="Zone de texte 39" o:spid="_x0000_s1056" type="#_x0000_t202" style="position:absolute;margin-left:63.2pt;margin-top:3.5pt;width:2in;height:2in;z-index:251683840;visibility:visible;mso-wrap-style:none;mso-wrap-distance-left:9pt;mso-wrap-distance-top:0;mso-wrap-distance-right:9pt;mso-wrap-distance-bottom:0;mso-position-horizontal:absolute;mso-position-horizontal-relative:text;mso-position-vertical:absolute;mso-position-vertical-relative:text;v-text-anchor:top" o:gfxdata="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" filled="f" stroked="f">
-                    <v:fill o:detectmouseclick="t"/>
                     <v:textbox style="mso-fit-shape-to-text:t">
                       <w:txbxContent>
                         <w:p>
@@ -19927,16 +19927,7 @@
           <w:sz w:val="28"/>
           <w:szCs w:val="28"/>
         </w:rPr>
-        <w:t>Après</w:t>
-      </w:r>
-      <w:r>
-        <w:rPr>
-          <w:rFonts w:ascii="Times New Roman" w:hAnsi="Times New Roman" w:cs="Times New Roman"/>
-          <w:b/>
-          <w:sz w:val="28"/>
-          <w:szCs w:val="28"/>
-        </w:rPr>
-        <w:t xml:space="preserve"> montage de la carte réseau : </w:t>
+        <w:t xml:space="preserve">Après montage de la carte réseau : </w:t>
       </w:r>
       <w:r>
         <w:rPr>
@@ -20572,8 +20563,6 @@
         </w:rPr>
         <w:t xml:space="preserve"> 172.16.1.10 et l’interface 192.168.1.130</w:t>
       </w:r>
-      <w:bookmarkStart w:id="0" w:name="_GoBack"/>
-      <w:bookmarkEnd w:id="0"/>
     </w:p>
     <w:p>
       <w:pPr>
@@ -20636,27 +20625,33 @@
     </w:p>
     <w:p>
       <w:pPr>
-        <w:pStyle w:val="NormalWeb"/>
-        <w:shd w:val="clear" w:color="auto" w:fill="FFFFFF"/>
-        <w:spacing w:before="0" w:beforeAutospacing="0" w:after="0" w:afterAutospacing="0"/>
-        <w:rPr>
-          <w:color w:val="1B1B21"/>
-          <w:sz w:val="28"/>
-          <w:szCs w:val="28"/>
-        </w:rPr>
-      </w:pPr>
-    </w:p>
-    <w:p>
-      <w:pPr>
-        <w:pStyle w:val="NormalWeb"/>
-        <w:shd w:val="clear" w:color="auto" w:fill="FFFFFF"/>
-        <w:spacing w:before="0" w:beforeAutospacing="0" w:after="0" w:afterAutospacing="0"/>
-        <w:rPr>
-          <w:color w:val="1B1B21"/>
-          <w:sz w:val="28"/>
-          <w:szCs w:val="28"/>
-        </w:rPr>
-      </w:pPr>
+        <w:pStyle w:val="Paragraphedeliste"/>
+        <w:numPr>
+          <w:ilvl w:val="0"/>
+          <w:numId w:val="32"/>
+        </w:numPr>
+        <w:rPr>
+          <w:rFonts w:ascii="Times New Roman" w:hAnsi="Times New Roman" w:cs="Times New Roman"/>
+          <w:sz w:val="28"/>
+          <w:szCs w:val="28"/>
+        </w:rPr>
+      </w:pPr>
+      <w:r>
+        <w:rPr>
+          <w:rFonts w:ascii="Times New Roman" w:hAnsi="Times New Roman" w:cs="Times New Roman"/>
+          <w:sz w:val="28"/>
+          <w:szCs w:val="28"/>
+        </w:rPr>
+        <w:t>Ping entre l’hôte</w:t>
+      </w:r>
+      <w:r>
+        <w:rPr>
+          <w:rFonts w:ascii="Times New Roman" w:hAnsi="Times New Roman" w:cs="Times New Roman"/>
+          <w:sz w:val="28"/>
+          <w:szCs w:val="28"/>
+        </w:rPr>
+        <w:t xml:space="preserve"> 192.168.1.129 et l’interface 172.16.1.10</w:t>
+      </w:r>
     </w:p>
     <w:p>
       <w:pPr>
@@ -20736,6 +20731,485 @@
     </w:p>
     <w:p>
       <w:pPr>
+        <w:pStyle w:val="Paragraphedeliste"/>
+        <w:numPr>
+          <w:ilvl w:val="0"/>
+          <w:numId w:val="32"/>
+        </w:numPr>
+        <w:spacing w:after="200" w:line="276" w:lineRule="auto"/>
+        <w:rPr>
+          <w:rFonts w:ascii="Times New Roman" w:hAnsi="Times New Roman" w:cs="Times New Roman"/>
+          <w:sz w:val="28"/>
+          <w:szCs w:val="28"/>
+        </w:rPr>
+      </w:pPr>
+      <w:r>
+        <w:rPr>
+          <w:rFonts w:ascii="Times New Roman" w:hAnsi="Times New Roman" w:cs="Times New Roman"/>
+          <w:sz w:val="28"/>
+          <w:szCs w:val="28"/>
+        </w:rPr>
+        <w:t>Accès entre les deux réseaux différents : pour se faire on doit :</w:t>
+      </w:r>
+    </w:p>
+    <w:p>
+      <w:pPr>
+        <w:spacing w:after="0" w:line="276" w:lineRule="auto"/>
+        <w:rPr>
+          <w:rFonts w:ascii="Times New Roman" w:hAnsi="Times New Roman" w:cs="Times New Roman"/>
+          <w:sz w:val="28"/>
+          <w:szCs w:val="28"/>
+        </w:rPr>
+      </w:pPr>
+      <w:proofErr w:type="spellStart"/>
+      <w:r>
+        <w:rPr>
+          <w:rFonts w:ascii="Times New Roman" w:hAnsi="Times New Roman" w:cs="Times New Roman"/>
+          <w:sz w:val="28"/>
+          <w:szCs w:val="28"/>
+        </w:rPr>
+        <w:t>Editer</w:t>
+      </w:r>
+      <w:proofErr w:type="spellEnd"/>
+      <w:r>
+        <w:rPr>
+          <w:rFonts w:ascii="Times New Roman" w:hAnsi="Times New Roman" w:cs="Times New Roman"/>
+          <w:sz w:val="28"/>
+          <w:szCs w:val="28"/>
+        </w:rPr>
+        <w:t xml:space="preserve"> le fichier /</w:t>
+      </w:r>
+      <w:proofErr w:type="spellStart"/>
+      <w:r>
+        <w:rPr>
+          <w:rFonts w:ascii="Times New Roman" w:hAnsi="Times New Roman" w:cs="Times New Roman"/>
+          <w:sz w:val="28"/>
+          <w:szCs w:val="28"/>
+        </w:rPr>
+        <w:t>etc</w:t>
+      </w:r>
+      <w:proofErr w:type="spellEnd"/>
+      <w:r>
+        <w:rPr>
+          <w:rFonts w:ascii="Times New Roman" w:hAnsi="Times New Roman" w:cs="Times New Roman"/>
+          <w:sz w:val="28"/>
+          <w:szCs w:val="28"/>
+        </w:rPr>
+        <w:t>/</w:t>
+      </w:r>
+      <w:proofErr w:type="spellStart"/>
+      <w:r>
+        <w:rPr>
+          <w:rFonts w:ascii="Times New Roman" w:hAnsi="Times New Roman" w:cs="Times New Roman"/>
+          <w:sz w:val="28"/>
+          <w:szCs w:val="28"/>
+        </w:rPr>
+        <w:t>sysctl.conf</w:t>
+      </w:r>
+      <w:proofErr w:type="spellEnd"/>
+      <w:r>
+        <w:rPr>
+          <w:rFonts w:ascii="Times New Roman" w:hAnsi="Times New Roman" w:cs="Times New Roman"/>
+          <w:sz w:val="28"/>
+          <w:szCs w:val="28"/>
+        </w:rPr>
+        <w:t xml:space="preserve"> avec la commande suivante</w:t>
+      </w:r>
+    </w:p>
+    <w:p>
+      <w:pPr>
+        <w:spacing w:after="0" w:line="276" w:lineRule="auto"/>
+        <w:rPr>
+          <w:rFonts w:ascii="Times New Roman" w:hAnsi="Times New Roman" w:cs="Times New Roman"/>
+          <w:sz w:val="28"/>
+          <w:szCs w:val="28"/>
+        </w:rPr>
+      </w:pPr>
+      <w:r>
+        <w:rPr>
+          <w:rFonts w:ascii="Times New Roman" w:hAnsi="Times New Roman" w:cs="Times New Roman"/>
+          <w:sz w:val="28"/>
+          <w:szCs w:val="28"/>
+        </w:rPr>
+        <w:t xml:space="preserve">root@srv-01:# </w:t>
+      </w:r>
+      <w:proofErr w:type="spellStart"/>
+      <w:r>
+        <w:rPr>
+          <w:rFonts w:ascii="Times New Roman" w:hAnsi="Times New Roman" w:cs="Times New Roman"/>
+          <w:sz w:val="28"/>
+          <w:szCs w:val="28"/>
+        </w:rPr>
+        <w:t>vim</w:t>
+      </w:r>
+      <w:proofErr w:type="spellEnd"/>
+      <w:r>
+        <w:rPr>
+          <w:rFonts w:ascii="Times New Roman" w:hAnsi="Times New Roman" w:cs="Times New Roman"/>
+          <w:sz w:val="28"/>
+          <w:szCs w:val="28"/>
+        </w:rPr>
+        <w:t xml:space="preserve"> /</w:t>
+      </w:r>
+      <w:proofErr w:type="spellStart"/>
+      <w:r>
+        <w:rPr>
+          <w:rFonts w:ascii="Times New Roman" w:hAnsi="Times New Roman" w:cs="Times New Roman"/>
+          <w:sz w:val="28"/>
+          <w:szCs w:val="28"/>
+        </w:rPr>
+        <w:t>etc</w:t>
+      </w:r>
+      <w:proofErr w:type="spellEnd"/>
+      <w:r>
+        <w:rPr>
+          <w:rFonts w:ascii="Times New Roman" w:hAnsi="Times New Roman" w:cs="Times New Roman"/>
+          <w:sz w:val="28"/>
+          <w:szCs w:val="28"/>
+        </w:rPr>
+        <w:t>/</w:t>
+      </w:r>
+      <w:proofErr w:type="spellStart"/>
+      <w:r>
+        <w:rPr>
+          <w:rFonts w:ascii="Times New Roman" w:hAnsi="Times New Roman" w:cs="Times New Roman"/>
+          <w:sz w:val="28"/>
+          <w:szCs w:val="28"/>
+        </w:rPr>
+        <w:t>sysctl.conf</w:t>
+      </w:r>
+      <w:proofErr w:type="spellEnd"/>
+    </w:p>
+    <w:p>
+      <w:pPr>
+        <w:spacing w:after="0"/>
+        <w:rPr>
+          <w:rFonts w:ascii="Times New Roman" w:hAnsi="Times New Roman" w:cs="Times New Roman"/>
+          <w:sz w:val="28"/>
+          <w:szCs w:val="28"/>
+        </w:rPr>
+      </w:pPr>
+      <w:proofErr w:type="gramStart"/>
+      <w:r>
+        <w:rPr>
+          <w:rFonts w:ascii="Times New Roman" w:hAnsi="Times New Roman" w:cs="Times New Roman"/>
+          <w:sz w:val="28"/>
+          <w:szCs w:val="28"/>
+        </w:rPr>
+        <w:t>puis</w:t>
+      </w:r>
+      <w:proofErr w:type="gramEnd"/>
+      <w:r>
+        <w:rPr>
+          <w:rFonts w:ascii="Times New Roman" w:hAnsi="Times New Roman" w:cs="Times New Roman"/>
+          <w:sz w:val="28"/>
+          <w:szCs w:val="28"/>
+        </w:rPr>
+        <w:t xml:space="preserve"> on </w:t>
+      </w:r>
+      <w:proofErr w:type="spellStart"/>
+      <w:r>
+        <w:rPr>
+          <w:rFonts w:ascii="Times New Roman" w:hAnsi="Times New Roman" w:cs="Times New Roman"/>
+          <w:sz w:val="28"/>
+          <w:szCs w:val="28"/>
+        </w:rPr>
+        <w:t>décommente</w:t>
+      </w:r>
+      <w:proofErr w:type="spellEnd"/>
+      <w:r>
+        <w:rPr>
+          <w:rFonts w:ascii="Times New Roman" w:hAnsi="Times New Roman" w:cs="Times New Roman"/>
+          <w:sz w:val="28"/>
+          <w:szCs w:val="28"/>
+        </w:rPr>
+        <w:t xml:space="preserve"> la ligne net.ipv4.ip_forward=1</w:t>
+      </w:r>
+    </w:p>
+    <w:p>
+      <w:pPr>
+        <w:spacing w:after="0"/>
+        <w:rPr>
+          <w:rFonts w:ascii="Times New Roman" w:hAnsi="Times New Roman" w:cs="Times New Roman"/>
+          <w:sz w:val="28"/>
+          <w:szCs w:val="28"/>
+        </w:rPr>
+      </w:pPr>
+      <w:proofErr w:type="gramStart"/>
+      <w:r>
+        <w:rPr>
+          <w:rFonts w:ascii="Times New Roman" w:hAnsi="Times New Roman" w:cs="Times New Roman"/>
+          <w:sz w:val="28"/>
+          <w:szCs w:val="28"/>
+        </w:rPr>
+        <w:t>et</w:t>
+      </w:r>
+      <w:proofErr w:type="gramEnd"/>
+      <w:r>
+        <w:rPr>
+          <w:rFonts w:ascii="Times New Roman" w:hAnsi="Times New Roman" w:cs="Times New Roman"/>
+          <w:sz w:val="28"/>
+          <w:szCs w:val="28"/>
+        </w:rPr>
+        <w:t xml:space="preserve"> pour que la</w:t>
+      </w:r>
+      <w:r>
+        <w:rPr>
+          <w:rFonts w:ascii="Times New Roman" w:hAnsi="Times New Roman" w:cs="Times New Roman"/>
+          <w:sz w:val="28"/>
+          <w:szCs w:val="28"/>
+        </w:rPr>
+        <w:t xml:space="preserve"> machine prend en compte </w:t>
+      </w:r>
+      <w:r>
+        <w:rPr>
+          <w:rFonts w:ascii="Times New Roman" w:hAnsi="Times New Roman" w:cs="Times New Roman"/>
+          <w:sz w:val="28"/>
+          <w:szCs w:val="28"/>
+        </w:rPr>
+        <w:t>cette modification à chaque ouverture on tape la commande suivante</w:t>
+      </w:r>
+    </w:p>
+    <w:p>
+      <w:pPr>
+        <w:spacing w:after="0"/>
+        <w:rPr>
+          <w:rFonts w:ascii="Times New Roman" w:hAnsi="Times New Roman" w:cs="Times New Roman"/>
+          <w:sz w:val="28"/>
+          <w:szCs w:val="28"/>
+        </w:rPr>
+      </w:pPr>
+      <w:r>
+        <w:rPr>
+          <w:rFonts w:ascii="Times New Roman" w:hAnsi="Times New Roman" w:cs="Times New Roman"/>
+          <w:sz w:val="28"/>
+          <w:szCs w:val="28"/>
+        </w:rPr>
+        <w:t xml:space="preserve">root@srv-01:# </w:t>
+      </w:r>
+      <w:proofErr w:type="spellStart"/>
+      <w:r>
+        <w:rPr>
+          <w:rFonts w:ascii="Times New Roman" w:hAnsi="Times New Roman" w:cs="Times New Roman"/>
+          <w:sz w:val="28"/>
+          <w:szCs w:val="28"/>
+        </w:rPr>
+        <w:t>sysctl</w:t>
+      </w:r>
+      <w:proofErr w:type="spellEnd"/>
+      <w:r>
+        <w:rPr>
+          <w:rFonts w:ascii="Times New Roman" w:hAnsi="Times New Roman" w:cs="Times New Roman"/>
+          <w:sz w:val="28"/>
+          <w:szCs w:val="28"/>
+        </w:rPr>
+        <w:t xml:space="preserve"> –p</w:t>
+      </w:r>
+    </w:p>
+    <w:p>
+      <w:pPr>
+        <w:rPr>
+          <w:rFonts w:ascii="Times New Roman" w:hAnsi="Times New Roman" w:cs="Times New Roman"/>
+          <w:sz w:val="28"/>
+          <w:szCs w:val="28"/>
+        </w:rPr>
+      </w:pPr>
+      <w:proofErr w:type="gramStart"/>
+      <w:r>
+        <w:rPr>
+          <w:rFonts w:ascii="Times New Roman" w:hAnsi="Times New Roman" w:cs="Times New Roman"/>
+          <w:sz w:val="28"/>
+          <w:szCs w:val="28"/>
+        </w:rPr>
+        <w:t>et</w:t>
+      </w:r>
+      <w:proofErr w:type="gramEnd"/>
+      <w:r>
+        <w:rPr>
+          <w:rFonts w:ascii="Times New Roman" w:hAnsi="Times New Roman" w:cs="Times New Roman"/>
+          <w:sz w:val="28"/>
+          <w:szCs w:val="28"/>
+        </w:rPr>
+        <w:t xml:space="preserve"> après on tape les commandes suivantes pour le routage entre les réseaux</w:t>
+      </w:r>
+    </w:p>
+    <w:p>
+      <w:pPr>
+        <w:pStyle w:val="Paragraphedeliste"/>
+        <w:rPr>
+          <w:rFonts w:ascii="Times New Roman" w:hAnsi="Times New Roman" w:cs="Times New Roman"/>
+          <w:sz w:val="28"/>
+          <w:szCs w:val="28"/>
+          <w:lang w:val="en-US"/>
+        </w:rPr>
+      </w:pPr>
+      <w:r>
+        <w:rPr>
+          <w:rFonts w:ascii="Times New Roman" w:hAnsi="Times New Roman" w:cs="Times New Roman"/>
+          <w:sz w:val="28"/>
+          <w:szCs w:val="28"/>
+          <w:lang w:val="en-US"/>
+        </w:rPr>
+        <w:t xml:space="preserve">root@srv-01:# route add –net 172.16.1.0 </w:t>
+      </w:r>
+      <w:proofErr w:type="spellStart"/>
+      <w:r>
+        <w:rPr>
+          <w:rFonts w:ascii="Times New Roman" w:hAnsi="Times New Roman" w:cs="Times New Roman"/>
+          <w:sz w:val="28"/>
+          <w:szCs w:val="28"/>
+          <w:lang w:val="en-US"/>
+        </w:rPr>
+        <w:t>netmask</w:t>
+      </w:r>
+      <w:proofErr w:type="spellEnd"/>
+      <w:r>
+        <w:rPr>
+          <w:rFonts w:ascii="Times New Roman" w:hAnsi="Times New Roman" w:cs="Times New Roman"/>
+          <w:sz w:val="28"/>
+          <w:szCs w:val="28"/>
+          <w:lang w:val="en-US"/>
+        </w:rPr>
+        <w:t xml:space="preserve"> 255.255.255.0 </w:t>
+      </w:r>
+      <w:proofErr w:type="spellStart"/>
+      <w:proofErr w:type="gramStart"/>
+      <w:r>
+        <w:rPr>
+          <w:rFonts w:ascii="Times New Roman" w:hAnsi="Times New Roman" w:cs="Times New Roman"/>
+          <w:sz w:val="28"/>
+          <w:szCs w:val="28"/>
+          <w:lang w:val="en-US"/>
+        </w:rPr>
+        <w:t>gw</w:t>
+      </w:r>
+      <w:proofErr w:type="spellEnd"/>
+      <w:proofErr w:type="gramEnd"/>
+      <w:r>
+        <w:rPr>
+          <w:rFonts w:ascii="Times New Roman" w:hAnsi="Times New Roman" w:cs="Times New Roman"/>
+          <w:sz w:val="28"/>
+          <w:szCs w:val="28"/>
+          <w:lang w:val="en-US"/>
+        </w:rPr>
+        <w:t xml:space="preserve"> 172.16.12</w:t>
+      </w:r>
+      <w:r>
+        <w:rPr>
+          <w:rFonts w:ascii="Times New Roman" w:hAnsi="Times New Roman" w:cs="Times New Roman"/>
+          <w:sz w:val="28"/>
+          <w:szCs w:val="28"/>
+          <w:lang w:val="en-US"/>
+        </w:rPr>
+        <w:t>.254</w:t>
+      </w:r>
+    </w:p>
+    <w:p>
+      <w:pPr>
+        <w:pStyle w:val="Paragraphedeliste"/>
+        <w:rPr>
+          <w:rFonts w:ascii="Times New Roman" w:hAnsi="Times New Roman" w:cs="Times New Roman"/>
+          <w:sz w:val="28"/>
+          <w:szCs w:val="28"/>
+          <w:lang w:val="en-US"/>
+        </w:rPr>
+      </w:pPr>
+      <w:r>
+        <w:rPr>
+          <w:rFonts w:ascii="Times New Roman" w:hAnsi="Times New Roman" w:cs="Times New Roman"/>
+          <w:sz w:val="28"/>
+          <w:szCs w:val="28"/>
+          <w:lang w:val="en-US"/>
+        </w:rPr>
+        <w:t xml:space="preserve">root@srv-01:# route add –net 192.168.1.0 </w:t>
+      </w:r>
+      <w:proofErr w:type="spellStart"/>
+      <w:r>
+        <w:rPr>
+          <w:rFonts w:ascii="Times New Roman" w:hAnsi="Times New Roman" w:cs="Times New Roman"/>
+          <w:sz w:val="28"/>
+          <w:szCs w:val="28"/>
+          <w:lang w:val="en-US"/>
+        </w:rPr>
+        <w:t>netmask</w:t>
+      </w:r>
+      <w:proofErr w:type="spellEnd"/>
+      <w:r>
+        <w:rPr>
+          <w:rFonts w:ascii="Times New Roman" w:hAnsi="Times New Roman" w:cs="Times New Roman"/>
+          <w:sz w:val="28"/>
+          <w:szCs w:val="28"/>
+          <w:lang w:val="en-US"/>
+        </w:rPr>
+        <w:t xml:space="preserve"> 255.255.255.0 </w:t>
+      </w:r>
+      <w:proofErr w:type="spellStart"/>
+      <w:proofErr w:type="gramStart"/>
+      <w:r>
+        <w:rPr>
+          <w:rFonts w:ascii="Times New Roman" w:hAnsi="Times New Roman" w:cs="Times New Roman"/>
+          <w:sz w:val="28"/>
+          <w:szCs w:val="28"/>
+          <w:lang w:val="en-US"/>
+        </w:rPr>
+        <w:t>gw</w:t>
+      </w:r>
+      <w:proofErr w:type="spellEnd"/>
+      <w:proofErr w:type="gramEnd"/>
+      <w:r>
+        <w:rPr>
+          <w:rFonts w:ascii="Times New Roman" w:hAnsi="Times New Roman" w:cs="Times New Roman"/>
+          <w:sz w:val="28"/>
+          <w:szCs w:val="28"/>
+          <w:lang w:val="en-US"/>
+        </w:rPr>
+        <w:t xml:space="preserve"> 192.168.1.254</w:t>
+      </w:r>
+    </w:p>
+    <w:p>
+      <w:pPr>
+        <w:ind w:left="360"/>
+        <w:rPr>
+          <w:rFonts w:ascii="Times New Roman" w:hAnsi="Times New Roman" w:cs="Times New Roman"/>
+          <w:sz w:val="28"/>
+          <w:szCs w:val="28"/>
+        </w:rPr>
+      </w:pPr>
+      <w:r>
+        <w:rPr>
+          <w:rFonts w:ascii="Times New Roman" w:hAnsi="Times New Roman" w:cs="Times New Roman"/>
+          <w:sz w:val="28"/>
+          <w:szCs w:val="28"/>
+        </w:rPr>
+        <w:t>Ping entre l’hôte</w:t>
+      </w:r>
+      <w:r>
+        <w:rPr>
+          <w:rFonts w:ascii="Times New Roman" w:hAnsi="Times New Roman" w:cs="Times New Roman"/>
+          <w:sz w:val="28"/>
+          <w:szCs w:val="28"/>
+        </w:rPr>
+        <w:t xml:space="preserve"> 192.168.1.129</w:t>
+      </w:r>
+      <w:r>
+        <w:rPr>
+          <w:rFonts w:ascii="Times New Roman" w:hAnsi="Times New Roman" w:cs="Times New Roman"/>
+          <w:sz w:val="28"/>
+          <w:szCs w:val="28"/>
+        </w:rPr>
+        <w:t xml:space="preserve"> et l’hôte</w:t>
+      </w:r>
+      <w:r>
+        <w:rPr>
+          <w:rFonts w:ascii="Times New Roman" w:hAnsi="Times New Roman" w:cs="Times New Roman"/>
+          <w:sz w:val="28"/>
+          <w:szCs w:val="28"/>
+        </w:rPr>
+        <w:t xml:space="preserve"> 172.16.1.2/ 176.16.10.129</w:t>
+      </w:r>
+    </w:p>
+    <w:p>
+      <w:pPr>
         <w:pStyle w:val="NormalWeb"/>
         <w:shd w:val="clear" w:color="auto" w:fill="FFFFFF"/>
         <w:spacing w:before="0" w:beforeAutospacing="0" w:after="0" w:afterAutospacing="0"/>
@@ -20772,6 +21246,56 @@
           <w:szCs w:val="20"/>
         </w:rPr>
       </w:pPr>
+      <w:r>
+        <w:rPr>
+          <w:rFonts w:ascii="Arial" w:hAnsi="Arial" w:cs="Arial"/>
+          <w:noProof/>
+          <w:color w:val="1B1B21"/>
+          <w:sz w:val="20"/>
+          <w:szCs w:val="20"/>
+        </w:rPr>
+        <w:drawing>
+          <wp:inline distT="0" distB="0" distL="0" distR="0" wp14:anchorId="1C26FC94" wp14:editId="1EB468BF">
+            <wp:extent cx="5725324" cy="2629267"/>
+            <wp:effectExtent l="0" t="0" r="8890" b="0"/>
+            <wp:docPr id="69" name="Image 69"/>
+            <wp:cNvGraphicFramePr>
+              <a:graphicFrameLocks xmlns:a="http://schemas.openxmlformats.org/drawingml/2006/main" noChangeAspect="1"/>
+            </wp:cNvGraphicFramePr>
+            <a:graphic xmlns:a="http://schemas.openxmlformats.org/drawingml/2006/main">
+              <a:graphicData uri="http://schemas.openxmlformats.org/drawingml/2006/picture">
+                <pic:pic xmlns:pic="http://schemas.openxmlformats.org/drawingml/2006/picture">
+                  <pic:nvPicPr>
+                    <pic:cNvPr id="69" name="reseau a basse.PNG"/>
+                    <pic:cNvPicPr/>
+                  </pic:nvPicPr>
+                  <pic:blipFill>
+                    <a:blip r:embed="rId65">
+                      <a:extLst>
+                        <a:ext uri="{28A0092B-C50C-407E-A947-70E740481C1C}">
+                          <a14:useLocalDpi xmlns:a14="http://schemas.microsoft.com/office/drawing/2010/main" val="0"/>
+                        </a:ext>
+                      </a:extLst>
+                    </a:blip>
+                    <a:stretch>
+                      <a:fillRect/>
+                    </a:stretch>
+                  </pic:blipFill>
+                  <pic:spPr>
+                    <a:xfrm>
+                      <a:off x="0" y="0"/>
+                      <a:ext cx="5725324" cy="2629267"/>
+                    </a:xfrm>
+                    <a:prstGeom prst="rect">
+                      <a:avLst/>
+                    </a:prstGeom>
+                  </pic:spPr>
+                </pic:pic>
+              </a:graphicData>
+            </a:graphic>
+          </wp:inline>
+        </w:drawing>
+      </w:r>
     </w:p>
     <w:p>
       <w:pPr>
@@ -20798,6 +21322,8 @@
           <w:szCs w:val="20"/>
         </w:rPr>
       </w:pPr>
+      <w:bookmarkStart w:id="0" w:name="_GoBack"/>
+      <w:bookmarkEnd w:id="0"/>
     </w:p>
     <w:p>
       <w:pPr>
@@ -20811,6 +21337,56 @@
           <w:szCs w:val="20"/>
         </w:rPr>
       </w:pPr>
+      <w:r>
+        <w:rPr>
+          <w:rFonts w:ascii="Arial" w:hAnsi="Arial" w:cs="Arial"/>
+          <w:noProof/>
+          <w:color w:val="1B1B21"/>
+          <w:sz w:val="20"/>
+          <w:szCs w:val="20"/>
+        </w:rPr>
+        <w:drawing>
+          <wp:inline distT="0" distB="0" distL="0" distR="0" wp14:anchorId="6E949890" wp14:editId="55ADC9D1">
+            <wp:extent cx="5760720" cy="2686050"/>
+            <wp:effectExtent l="0" t="0" r="0" b="0"/>
+            <wp:docPr id="71" name="Image 71"/>
+            <wp:cNvGraphicFramePr>
+              <a:graphicFrameLocks xmlns:a="http://schemas.openxmlformats.org/drawingml/2006/main" noChangeAspect="1"/>
+            </wp:cNvGraphicFramePr>
+            <a:graphic xmlns:a="http://schemas.openxmlformats.org/drawingml/2006/main">
+              <a:graphicData uri="http://schemas.openxmlformats.org/drawingml/2006/picture">
+                <pic:pic xmlns:pic="http://schemas.openxmlformats.org/drawingml/2006/picture">
+                  <pic:nvPicPr>
+                    <pic:cNvPr id="71" name="reseau haute.PNG"/>
+                    <pic:cNvPicPr/>
+                  </pic:nvPicPr>
+                  <pic:blipFill>
+                    <a:blip r:embed="rId66">
+                      <a:extLst>
+                        <a:ext uri="{28A0092B-C50C-407E-A947-70E740481C1C}">
+                          <a14:useLocalDpi xmlns:a14="http://schemas.microsoft.com/office/drawing/2010/main" val="0"/>
+                        </a:ext>
+                      </a:extLst>
+                    </a:blip>
+                    <a:stretch>
+                      <a:fillRect/>
+                    </a:stretch>
+                  </pic:blipFill>
+                  <pic:spPr>
+                    <a:xfrm>
+                      <a:off x="0" y="0"/>
+                      <a:ext cx="5760720" cy="2686050"/>
+                    </a:xfrm>
+                    <a:prstGeom prst="rect">
+                      <a:avLst/>
+                    </a:prstGeom>
+                  </pic:spPr>
+                </pic:pic>
+              </a:graphicData>
+            </a:graphic>
+          </wp:inline>
+        </w:drawing>
+      </w:r>
     </w:p>
     <w:p>
       <w:pPr>
@@ -21234,7 +21810,7 @@
         <w:shd w:val="clear" w:color="auto" w:fill="FFFFFF"/>
         <w:spacing w:before="0" w:beforeAutospacing="0" w:after="0" w:afterAutospacing="0"/>
       </w:pPr>
-      <w:hyperlink r:id="rId65" w:history="1">
+      <w:hyperlink r:id="rId67" w:history="1">
         <w:r>
           <w:rPr>
             <w:rStyle w:val="Lienhypertexte"/>
@@ -21249,7 +21825,7 @@
         <w:shd w:val="clear" w:color="auto" w:fill="FFFFFF"/>
         <w:spacing w:before="0" w:beforeAutospacing="0" w:after="0" w:afterAutospacing="0"/>
       </w:pPr>
-      <w:hyperlink r:id="rId66" w:history="1">
+      <w:hyperlink r:id="rId68" w:history="1">
         <w:r>
           <w:rPr>
             <w:rStyle w:val="Lienhypertexte"/>
@@ -21270,7 +21846,7 @@
           <w:szCs w:val="20"/>
         </w:rPr>
       </w:pPr>
-      <w:hyperlink r:id="rId67" w:history="1">
+      <w:hyperlink r:id="rId69" w:history="1">
         <w:r>
           <w:rPr>
             <w:rStyle w:val="Lienhypertexte"/>
@@ -21379,7 +21955,7 @@
         <v:path o:extrusionok="f" gradientshapeok="t" o:connecttype="rect"/>
         <o:lock v:ext="edit" aspectratio="t"/>
       </v:shapetype>
-      <v:shape id="_x0000_i1104" type="#_x0000_t75" style="width:11.25pt;height:11.25pt" o:bullet="t">
+      <v:shape id="_x0000_i1109" type="#_x0000_t75" style="width:11.25pt;height:11.25pt" o:bullet="t">
         <v:imagedata r:id="rId1" o:title="msoCEA9"/>
       </v:shape>
     </w:pict>
@@ -25906,7 +26482,6 @@
     <w:name w:val="Normal (Web)"/>
     <w:basedOn w:val="Normal"/>
     <w:uiPriority w:val="99"/>
-    <w:semiHidden/>
     <w:unhideWhenUsed/>
     <w:rsid w:val="00071980"/>
     <w:pPr>

</xml_diff>